<commit_message>
Se agrego los legajos a la Guia1
</commit_message>
<xml_diff>
--- a/Guias/Guia1.docx
+++ b/Guias/Guia1.docx
@@ -1,6 +1,6 @@
 
 <file path=word/document.xml><?xml version="1.0" encoding="utf-8"?>
-<w:document xmlns:wpc="http://schemas.microsoft.com/office/word/2010/wordprocessingCanvas" xmlns:cx="http://schemas.microsoft.com/office/drawing/2014/chartex" xmlns:cx1="http://schemas.microsoft.com/office/drawing/2015/9/8/chartex" xmlns:mc="http://schemas.openxmlformats.org/markup-compatibility/2006" xmlns:o="urn:schemas-microsoft-com:office:office" xmlns:r="http://schemas.openxmlformats.org/officeDocument/2006/relationships" xmlns:m="http://schemas.openxmlformats.org/officeDocument/2006/math" xmlns:v="urn:schemas-microsoft-com:vml" xmlns:wp14="http://schemas.microsoft.com/office/word/2010/wordprocessingDrawing" xmlns:wp="http://schemas.openxmlformats.org/drawingml/2006/wordprocessingDrawing" xmlns:w10="urn:schemas-microsoft-com:office:word" xmlns:w="http://schemas.openxmlformats.org/wordprocessingml/2006/main" xmlns:w14="http://schemas.microsoft.com/office/word/2010/wordml" xmlns:w15="http://schemas.microsoft.com/office/word/2012/wordml" xmlns:w16se="http://schemas.microsoft.com/office/word/2015/wordml/symex" xmlns:wpg="http://schemas.microsoft.com/office/word/2010/wordprocessingGroup" xmlns:wpi="http://schemas.microsoft.com/office/word/2010/wordprocessingInk" xmlns:wne="http://schemas.microsoft.com/office/word/2006/wordml" xmlns:wps="http://schemas.microsoft.com/office/word/2010/wordprocessingShape" mc:Ignorable="w14 w15 w16se wp14">
+<w:document xmlns:wpc="http://schemas.microsoft.com/office/word/2010/wordprocessingCanvas" xmlns:cx="http://schemas.microsoft.com/office/drawing/2014/chartex" xmlns:mc="http://schemas.openxmlformats.org/markup-compatibility/2006" xmlns:o="urn:schemas-microsoft-com:office:office" xmlns:r="http://schemas.openxmlformats.org/officeDocument/2006/relationships" xmlns:m="http://schemas.openxmlformats.org/officeDocument/2006/math" xmlns:v="urn:schemas-microsoft-com:vml" xmlns:wp14="http://schemas.microsoft.com/office/word/2010/wordprocessingDrawing" xmlns:wp="http://schemas.openxmlformats.org/drawingml/2006/wordprocessingDrawing" xmlns:w10="urn:schemas-microsoft-com:office:word" xmlns:w="http://schemas.openxmlformats.org/wordprocessingml/2006/main" xmlns:w14="http://schemas.microsoft.com/office/word/2010/wordml" xmlns:w15="http://schemas.microsoft.com/office/word/2012/wordml" xmlns:w16se="http://schemas.microsoft.com/office/word/2015/wordml/symex" xmlns:wpg="http://schemas.microsoft.com/office/word/2010/wordprocessingGroup" xmlns:wpi="http://schemas.microsoft.com/office/word/2010/wordprocessingInk" xmlns:wne="http://schemas.microsoft.com/office/word/2006/wordml" xmlns:wps="http://schemas.microsoft.com/office/word/2010/wordprocessingShape" mc:Ignorable="w14 w15 w16se wp14">
   <w:body>
     <w:p>
       <w:pPr>
@@ -494,6 +494,9 @@
             <w:pPr>
               <w:jc w:val="center"/>
             </w:pPr>
+            <w:r>
+              <w:t>116.352-8</w:t>
+            </w:r>
           </w:p>
         </w:tc>
       </w:tr>
@@ -514,8 +517,16 @@
               <w:rPr>
                 <w:color w:val="000000"/>
               </w:rPr>
-              <w:t>Silvina Gómez Cheda</w:t>
+              <w:t xml:space="preserve">Silvina Gómez </w:t>
             </w:r>
+            <w:proofErr w:type="spellStart"/>
+            <w:r>
+              <w:rPr>
+                <w:color w:val="000000"/>
+              </w:rPr>
+              <w:t>Cheda</w:t>
+            </w:r>
+            <w:proofErr w:type="spellEnd"/>
           </w:p>
         </w:tc>
         <w:tc>
@@ -527,6 +538,11 @@
             <w:pPr>
               <w:jc w:val="center"/>
             </w:pPr>
+            <w:r>
+              <w:t>152.345-4</w:t>
+            </w:r>
+            <w:bookmarkStart w:id="3" w:name="_GoBack"/>
+            <w:bookmarkEnd w:id="3"/>
           </w:p>
         </w:tc>
       </w:tr>
@@ -550,8 +566,13 @@
               <w:t>lás</w:t>
             </w:r>
             <w:r>
-              <w:t xml:space="preserve"> Mastroianni</w:t>
+              <w:t xml:space="preserve"> </w:t>
             </w:r>
+            <w:proofErr w:type="spellStart"/>
+            <w:r>
+              <w:t>Mastroianni</w:t>
+            </w:r>
+            <w:proofErr w:type="spellEnd"/>
           </w:p>
         </w:tc>
         <w:tc>
@@ -566,8 +587,6 @@
             <w:r>
               <w:t>150.513-0</w:t>
             </w:r>
-            <w:bookmarkStart w:id="3" w:name="_GoBack"/>
-            <w:bookmarkEnd w:id="3"/>
           </w:p>
         </w:tc>
       </w:tr>
@@ -588,8 +607,16 @@
               <w:rPr>
                 <w:color w:val="000000"/>
               </w:rPr>
-              <w:t>Leandro Micolucci</w:t>
+              <w:t xml:space="preserve">Leandro </w:t>
             </w:r>
+            <w:proofErr w:type="spellStart"/>
+            <w:r>
+              <w:rPr>
+                <w:color w:val="000000"/>
+              </w:rPr>
+              <w:t>Micolucci</w:t>
+            </w:r>
+            <w:proofErr w:type="spellEnd"/>
           </w:p>
         </w:tc>
         <w:tc>
@@ -754,7 +781,21 @@
               <w:rPr>
                 <w:b/>
               </w:rPr>
-              <w:t>Fecha Devol.</w:t>
+              <w:t xml:space="preserve">Fecha </w:t>
+            </w:r>
+            <w:proofErr w:type="spellStart"/>
+            <w:r>
+              <w:rPr>
+                <w:b/>
+              </w:rPr>
+              <w:t>Devol</w:t>
+            </w:r>
+            <w:proofErr w:type="spellEnd"/>
+            <w:r>
+              <w:rPr>
+                <w:b/>
+              </w:rPr>
+              <w:t>.</w:t>
             </w:r>
           </w:p>
         </w:tc>
@@ -982,7 +1023,7 @@
     </w:tbl>
     <w:p>
       <w:pPr>
-        <w:pStyle w:val="Ttulo"/>
+        <w:pStyle w:val="Title"/>
         <w:jc w:val="center"/>
         <w:rPr>
           <w:rStyle w:val="fontstyle21"/>
@@ -1034,20 +1075,28 @@
     <w:p>
       <w:pPr>
         <w:rPr>
-          <w:rStyle w:val="Ttulo1Car"/>
+          <w:rStyle w:val="Heading1Char"/>
         </w:rPr>
       </w:pPr>
       <w:r>
         <w:rPr>
-          <w:rStyle w:val="Ttulo1Car"/>
-        </w:rPr>
-        <w:t>Ejercicio 1​: Billetera DigiCoin</w:t>
-      </w:r>
+          <w:rStyle w:val="Heading1Char"/>
+        </w:rPr>
+        <w:t xml:space="preserve">Ejercicio 1​: Billetera </w:t>
+      </w:r>
+      <w:proofErr w:type="spellStart"/>
+      <w:r>
+        <w:rPr>
+          <w:rStyle w:val="Heading1Char"/>
+        </w:rPr>
+        <w:t>DigiCoin</w:t>
+      </w:r>
+      <w:proofErr w:type="spellEnd"/>
     </w:p>
     <w:p>
       <w:pPr>
         <w:rPr>
-          <w:rStyle w:val="Ttulo1Car"/>
+          <w:rStyle w:val="Heading1Char"/>
         </w:rPr>
       </w:pPr>
       <w:r>
@@ -1133,8 +1182,13 @@
         <w:t>lás</w:t>
       </w:r>
       <w:r>
-        <w:t xml:space="preserve"> Mastroianni</w:t>
-      </w:r>
+        <w:t xml:space="preserve"> </w:t>
+      </w:r>
+      <w:proofErr w:type="spellStart"/>
+      <w:r>
+        <w:t>Mastroianni</w:t>
+      </w:r>
+      <w:proofErr w:type="spellEnd"/>
     </w:p>
     <w:p>
       <w:pPr>
@@ -1155,12 +1209,20 @@
         <w:rPr>
           <w:color w:val="000000"/>
         </w:rPr>
-        <w:t>Leandro Micolucci</w:t>
-      </w:r>
+        <w:t xml:space="preserve">Leandro </w:t>
+      </w:r>
+      <w:proofErr w:type="spellStart"/>
+      <w:r>
+        <w:rPr>
+          <w:color w:val="000000"/>
+        </w:rPr>
+        <w:t>Micolucci</w:t>
+      </w:r>
+      <w:proofErr w:type="spellEnd"/>
     </w:p>
     <w:p>
       <w:pPr>
-        <w:pStyle w:val="Ttulo1"/>
+        <w:pStyle w:val="Heading1"/>
         <w:rPr>
           <w:rStyle w:val="fontstyle31"/>
           <w:rFonts w:asciiTheme="majorHAnsi" w:hAnsiTheme="majorHAnsi"/>
@@ -1258,8 +1320,13 @@
         <w:t>lás</w:t>
       </w:r>
       <w:r>
-        <w:t xml:space="preserve"> Mastroianni</w:t>
-      </w:r>
+        <w:t xml:space="preserve"> </w:t>
+      </w:r>
+      <w:proofErr w:type="spellStart"/>
+      <w:r>
+        <w:t>Mastroianni</w:t>
+      </w:r>
+      <w:proofErr w:type="spellEnd"/>
     </w:p>
     <w:p/>
     <w:p/>
@@ -1344,8 +1411,13 @@
         <w:t>lás</w:t>
       </w:r>
       <w:r>
-        <w:t xml:space="preserve"> Mastroianni</w:t>
-      </w:r>
+        <w:t xml:space="preserve"> </w:t>
+      </w:r>
+      <w:proofErr w:type="spellStart"/>
+      <w:r>
+        <w:t>Mastroianni</w:t>
+      </w:r>
+      <w:proofErr w:type="spellEnd"/>
     </w:p>
     <w:p>
       <w:pPr>
@@ -1366,8 +1438,16 @@
         <w:rPr>
           <w:color w:val="000000"/>
         </w:rPr>
-        <w:t>Leandro Micolucci</w:t>
-      </w:r>
+        <w:t xml:space="preserve">Leandro </w:t>
+      </w:r>
+      <w:proofErr w:type="spellStart"/>
+      <w:r>
+        <w:rPr>
+          <w:color w:val="000000"/>
+        </w:rPr>
+        <w:t>Micolucci</w:t>
+      </w:r>
+      <w:proofErr w:type="spellEnd"/>
     </w:p>
     <w:p>
       <w:pPr>
@@ -1467,8 +1547,13 @@
         <w:t>lás</w:t>
       </w:r>
       <w:r>
-        <w:t xml:space="preserve"> Mastroianni</w:t>
-      </w:r>
+        <w:t xml:space="preserve"> </w:t>
+      </w:r>
+      <w:proofErr w:type="spellStart"/>
+      <w:r>
+        <w:t>Mastroianni</w:t>
+      </w:r>
+      <w:proofErr w:type="spellEnd"/>
     </w:p>
     <w:p>
       <w:r>
@@ -1562,8 +1647,13 @@
         <w:t>lás</w:t>
       </w:r>
       <w:r>
-        <w:t xml:space="preserve"> Mastroianni</w:t>
-      </w:r>
+        <w:t xml:space="preserve"> </w:t>
+      </w:r>
+      <w:proofErr w:type="spellStart"/>
+      <w:r>
+        <w:t>Mastroianni</w:t>
+      </w:r>
+      <w:proofErr w:type="spellEnd"/>
     </w:p>
     <w:p/>
     <w:p/>
@@ -1574,7 +1664,7 @@
     <w:p/>
     <w:p>
       <w:pPr>
-        <w:pStyle w:val="Ttulo1"/>
+        <w:pStyle w:val="Heading1"/>
         <w:rPr>
           <w:rStyle w:val="fontstyle31"/>
           <w:rFonts w:asciiTheme="majorHAnsi" w:hAnsiTheme="majorHAnsi"/>
@@ -1606,6 +1696,7 @@
         </w:rPr>
         <w:t>​</w:t>
       </w:r>
+      <w:proofErr w:type="spellStart"/>
       <w:r>
         <w:rPr>
           <w:rStyle w:val="fontstyle31"/>
@@ -1616,6 +1707,7 @@
         </w:rPr>
         <w:t>Streaming</w:t>
       </w:r>
+      <w:proofErr w:type="spellEnd"/>
     </w:p>
     <w:p/>
     <w:p>
@@ -1715,8 +1807,13 @@
         <w:t>lás</w:t>
       </w:r>
       <w:r>
-        <w:t xml:space="preserve"> Mastroianni</w:t>
-      </w:r>
+        <w:t xml:space="preserve"> </w:t>
+      </w:r>
+      <w:proofErr w:type="spellStart"/>
+      <w:r>
+        <w:t>Mastroianni</w:t>
+      </w:r>
+      <w:proofErr w:type="spellEnd"/>
     </w:p>
     <w:p>
       <w:r>
@@ -1817,8 +1914,13 @@
         <w:t>lás</w:t>
       </w:r>
       <w:r>
-        <w:t xml:space="preserve"> Mastroianni</w:t>
-      </w:r>
+        <w:t xml:space="preserve"> </w:t>
+      </w:r>
+      <w:proofErr w:type="spellStart"/>
+      <w:r>
+        <w:t>Mastroianni</w:t>
+      </w:r>
+      <w:proofErr w:type="spellEnd"/>
     </w:p>
     <w:p/>
     <w:p/>
@@ -2230,11 +2332,11 @@
       <w:lang w:val="es-AR"/>
     </w:rPr>
   </w:style>
-  <w:style w:type="paragraph" w:styleId="Ttulo1">
+  <w:style w:type="paragraph" w:styleId="Heading1">
     <w:name w:val="heading 1"/>
     <w:basedOn w:val="Normal"/>
     <w:next w:val="Normal"/>
-    <w:link w:val="Ttulo1Car"/>
+    <w:link w:val="Heading1Char"/>
     <w:uiPriority w:val="9"/>
     <w:qFormat/>
     <w:rsid w:val="009A5A9D"/>
@@ -2251,13 +2353,13 @@
       <w:szCs w:val="32"/>
     </w:rPr>
   </w:style>
-  <w:style w:type="character" w:default="1" w:styleId="Fuentedeprrafopredeter">
+  <w:style w:type="character" w:default="1" w:styleId="DefaultParagraphFont">
     <w:name w:val="Default Paragraph Font"/>
     <w:uiPriority w:val="1"/>
     <w:semiHidden/>
     <w:unhideWhenUsed/>
   </w:style>
-  <w:style w:type="table" w:default="1" w:styleId="Tablanormal">
+  <w:style w:type="table" w:default="1" w:styleId="TableNormal">
     <w:name w:val="Normal Table"/>
     <w:uiPriority w:val="99"/>
     <w:semiHidden/>
@@ -2272,7 +2374,7 @@
       </w:tblCellMar>
     </w:tblPr>
   </w:style>
-  <w:style w:type="numbering" w:default="1" w:styleId="Sinlista">
+  <w:style w:type="numbering" w:default="1" w:styleId="NoList">
     <w:name w:val="No List"/>
     <w:uiPriority w:val="99"/>
     <w:semiHidden/>
@@ -2280,7 +2382,7 @@
   </w:style>
   <w:style w:type="character" w:customStyle="1" w:styleId="fontstyle01">
     <w:name w:val="fontstyle01"/>
-    <w:basedOn w:val="Fuentedeprrafopredeter"/>
+    <w:basedOn w:val="DefaultParagraphFont"/>
     <w:rsid w:val="009A5A9D"/>
     <w:rPr>
       <w:rFonts w:ascii="ArialMT" w:hAnsi="ArialMT" w:hint="default"/>
@@ -2295,7 +2397,7 @@
   </w:style>
   <w:style w:type="character" w:customStyle="1" w:styleId="fontstyle21">
     <w:name w:val="fontstyle21"/>
-    <w:basedOn w:val="Fuentedeprrafopredeter"/>
+    <w:basedOn w:val="DefaultParagraphFont"/>
     <w:rsid w:val="009A5A9D"/>
     <w:rPr>
       <w:rFonts w:ascii="Arial-BoldMT" w:hAnsi="Arial-BoldMT" w:hint="default"/>
@@ -2308,11 +2410,11 @@
       <w:szCs w:val="22"/>
     </w:rPr>
   </w:style>
-  <w:style w:type="paragraph" w:styleId="Ttulo">
+  <w:style w:type="paragraph" w:styleId="Title">
     <w:name w:val="Title"/>
     <w:basedOn w:val="Normal"/>
     <w:next w:val="Normal"/>
-    <w:link w:val="TtuloCar"/>
+    <w:link w:val="TitleChar"/>
     <w:uiPriority w:val="10"/>
     <w:qFormat/>
     <w:rsid w:val="009A5A9D"/>
@@ -2328,10 +2430,10 @@
       <w:szCs w:val="56"/>
     </w:rPr>
   </w:style>
-  <w:style w:type="character" w:customStyle="1" w:styleId="TtuloCar">
-    <w:name w:val="Título Car"/>
-    <w:basedOn w:val="Fuentedeprrafopredeter"/>
-    <w:link w:val="Ttulo"/>
+  <w:style w:type="character" w:customStyle="1" w:styleId="TitleChar">
+    <w:name w:val="Title Char"/>
+    <w:basedOn w:val="DefaultParagraphFont"/>
+    <w:link w:val="Title"/>
     <w:uiPriority w:val="10"/>
     <w:rsid w:val="009A5A9D"/>
     <w:rPr>
@@ -2345,7 +2447,7 @@
   </w:style>
   <w:style w:type="character" w:customStyle="1" w:styleId="fontstyle31">
     <w:name w:val="fontstyle31"/>
-    <w:basedOn w:val="Fuentedeprrafopredeter"/>
+    <w:basedOn w:val="DefaultParagraphFont"/>
     <w:rsid w:val="009A5A9D"/>
     <w:rPr>
       <w:rFonts w:ascii="ArialMT" w:hAnsi="ArialMT" w:hint="default"/>
@@ -2360,7 +2462,7 @@
   </w:style>
   <w:style w:type="character" w:customStyle="1" w:styleId="fontstyle41">
     <w:name w:val="fontstyle41"/>
-    <w:basedOn w:val="Fuentedeprrafopredeter"/>
+    <w:basedOn w:val="DefaultParagraphFont"/>
     <w:rsid w:val="009A5A9D"/>
     <w:rPr>
       <w:rFonts w:ascii="Arial-ItalicMT" w:hAnsi="Arial-ItalicMT" w:hint="default"/>
@@ -2373,10 +2475,10 @@
       <w:szCs w:val="22"/>
     </w:rPr>
   </w:style>
-  <w:style w:type="character" w:customStyle="1" w:styleId="Ttulo1Car">
-    <w:name w:val="Título 1 Car"/>
-    <w:basedOn w:val="Fuentedeprrafopredeter"/>
-    <w:link w:val="Ttulo1"/>
+  <w:style w:type="character" w:customStyle="1" w:styleId="Heading1Char">
+    <w:name w:val="Heading 1 Char"/>
+    <w:basedOn w:val="DefaultParagraphFont"/>
+    <w:link w:val="Heading1"/>
     <w:uiPriority w:val="9"/>
     <w:rsid w:val="009A5A9D"/>
     <w:rPr>

</xml_diff>